<commit_message>
Actualización para trabajo onsite
Se actualiza la app para empezar a trabajar en el CEET, lo que significa que ya no estaria disponible en cloud para pruebas mientras se añade la base de datos
</commit_message>
<xml_diff>
--- a/Sources/Formato-entrega-documentacion-V7.docx
+++ b/Sources/Formato-entrega-documentacion-V7.docx
@@ -379,7 +379,25 @@
                 <w:szCs w:val="20"/>
                 <w:lang w:val="es-CO"/>
               </w:rPr>
-              <w:t>{NOMBRE} {APELLIDOS}</w:t>
+              <w:t>{</w:t>
+            </w:r>
+            <w:r>
+              <w:rPr>
+                <w:rFonts w:ascii="Arial" w:hAnsi="Arial" w:cs="Arial"/>
+                <w:sz w:val="20"/>
+                <w:szCs w:val="20"/>
+                <w:lang w:val="es-CO"/>
+              </w:rPr>
+              <w:t>APRENDIZ</w:t>
+            </w:r>
+            <w:r>
+              <w:rPr>
+                <w:rFonts w:ascii="Arial" w:hAnsi="Arial" w:cs="Arial"/>
+                <w:sz w:val="20"/>
+                <w:szCs w:val="20"/>
+                <w:lang w:val="es-CO"/>
+              </w:rPr>
+              <w:t>}</w:t>
             </w:r>
           </w:p>
         </w:tc>
@@ -836,7 +854,43 @@
                 <w:szCs w:val="20"/>
                 <w:lang w:val="es-CO"/>
               </w:rPr>
-              <w:t>{CORREO ELECTRONICO}</w:t>
+              <w:t>{</w:t>
+            </w:r>
+            <w:r>
+              <w:rPr>
+                <w:rFonts w:ascii="Arial" w:hAnsi="Arial" w:cs="Arial"/>
+                <w:sz w:val="20"/>
+                <w:szCs w:val="20"/>
+                <w:lang w:val="es-CO"/>
+              </w:rPr>
+              <w:t>CORREO</w:t>
+            </w:r>
+            <w:r>
+              <w:rPr>
+                <w:rFonts w:ascii="Arial" w:hAnsi="Arial" w:cs="Arial"/>
+                <w:sz w:val="20"/>
+                <w:szCs w:val="20"/>
+                <w:lang w:val="es-CO"/>
+              </w:rPr>
+              <w:t xml:space="preserve"> </w:t>
+            </w:r>
+            <w:r>
+              <w:rPr>
+                <w:rFonts w:ascii="Arial" w:hAnsi="Arial" w:cs="Arial"/>
+                <w:sz w:val="20"/>
+                <w:szCs w:val="20"/>
+                <w:lang w:val="es-CO"/>
+              </w:rPr>
+              <w:t>APRENDIZ</w:t>
+            </w:r>
+            <w:r>
+              <w:rPr>
+                <w:rFonts w:ascii="Arial" w:hAnsi="Arial" w:cs="Arial"/>
+                <w:sz w:val="20"/>
+                <w:szCs w:val="20"/>
+                <w:lang w:val="es-CO"/>
+              </w:rPr>
+              <w:t>}</w:t>
             </w:r>
           </w:p>
         </w:tc>
@@ -1753,44 +1807,43 @@
                 <w:szCs w:val="20"/>
                 <w:lang w:val="es-CO"/>
               </w:rPr>
-              <w:fldChar w:fldCharType="begin"/>
-            </w:r>
-            <w:r>
-              <w:rPr>
-                <w:rFonts w:ascii="Arial" w:hAnsi="Arial" w:cs="Arial"/>
-                <w:sz w:val="20"/>
-                <w:szCs w:val="20"/>
-                <w:lang w:val="es-CO"/>
-              </w:rPr>
-              <w:instrText xml:space="preserve"> MERGEFIELD Fec_Ini </w:instrText>
-            </w:r>
-            <w:r>
-              <w:rPr>
-                <w:rFonts w:ascii="Arial" w:hAnsi="Arial" w:cs="Arial"/>
-                <w:sz w:val="20"/>
-                <w:szCs w:val="20"/>
-                <w:lang w:val="es-CO"/>
-              </w:rPr>
-              <w:fldChar w:fldCharType="separate"/>
-            </w:r>
-            <w:r>
-              <w:rPr>
-                <w:rFonts w:ascii="Arial" w:hAnsi="Arial" w:cs="Arial"/>
-                <w:noProof/>
-                <w:sz w:val="20"/>
-                <w:szCs w:val="20"/>
-                <w:lang w:val="es-CO"/>
-              </w:rPr>
-              <w:t>8/3/2020</w:t>
-            </w:r>
-            <w:r>
-              <w:rPr>
-                <w:rFonts w:ascii="Arial" w:hAnsi="Arial" w:cs="Arial"/>
-                <w:sz w:val="20"/>
-                <w:szCs w:val="20"/>
-                <w:lang w:val="es-CO"/>
-              </w:rPr>
-              <w:fldChar w:fldCharType="end"/>
+              <w:t>{</w:t>
+            </w:r>
+            <w:r>
+              <w:rPr>
+                <w:rFonts w:ascii="Arial" w:hAnsi="Arial" w:cs="Arial"/>
+                <w:sz w:val="20"/>
+                <w:szCs w:val="20"/>
+                <w:lang w:val="es-CO"/>
+              </w:rPr>
+              <w:t>INICIO</w:t>
+            </w:r>
+            <w:r>
+              <w:rPr>
+                <w:rFonts w:ascii="Arial" w:hAnsi="Arial" w:cs="Arial"/>
+                <w:sz w:val="20"/>
+                <w:szCs w:val="20"/>
+                <w:lang w:val="es-CO"/>
+              </w:rPr>
+              <w:t xml:space="preserve"> </w:t>
+            </w:r>
+            <w:r>
+              <w:rPr>
+                <w:rFonts w:ascii="Arial" w:hAnsi="Arial" w:cs="Arial"/>
+                <w:sz w:val="20"/>
+                <w:szCs w:val="20"/>
+                <w:lang w:val="es-CO"/>
+              </w:rPr>
+              <w:t>FICHA</w:t>
+            </w:r>
+            <w:r>
+              <w:rPr>
+                <w:rFonts w:ascii="Arial" w:hAnsi="Arial" w:cs="Arial"/>
+                <w:sz w:val="20"/>
+                <w:szCs w:val="20"/>
+                <w:lang w:val="es-CO"/>
+              </w:rPr>
+              <w:t>}</w:t>
             </w:r>
           </w:p>
         </w:tc>
@@ -1885,12 +1938,38 @@
             <w:r>
               <w:rPr>
                 <w:rFonts w:ascii="Arial" w:hAnsi="Arial" w:cs="Arial"/>
-                <w:noProof/>
-                <w:sz w:val="20"/>
-                <w:szCs w:val="20"/>
-                <w:lang w:val="es-CO"/>
-              </w:rPr>
-              <w:t>1/5/2023</w:t>
+                <w:sz w:val="20"/>
+                <w:szCs w:val="20"/>
+                <w:lang w:val="es-CO"/>
+              </w:rPr>
+              <w:t>{FIN</w:t>
+            </w:r>
+            <w:r>
+              <w:rPr>
+                <w:rFonts w:ascii="Arial" w:hAnsi="Arial" w:cs="Arial"/>
+                <w:sz w:val="20"/>
+                <w:szCs w:val="20"/>
+                <w:lang w:val="es-CO"/>
+              </w:rPr>
+              <w:t xml:space="preserve"> </w:t>
+            </w:r>
+            <w:r>
+              <w:rPr>
+                <w:rFonts w:ascii="Arial" w:hAnsi="Arial" w:cs="Arial"/>
+                <w:sz w:val="20"/>
+                <w:szCs w:val="20"/>
+                <w:lang w:val="es-CO"/>
+              </w:rPr>
+              <w:t>FICHA</w:t>
+            </w:r>
+            <w:r>
+              <w:rPr>
+                <w:rFonts w:ascii="Arial" w:hAnsi="Arial" w:cs="Arial"/>
+                <w:sz w:val="20"/>
+                <w:szCs w:val="20"/>
+                <w:lang w:val="es-CO"/>
+              </w:rPr>
+              <w:t>}</w:t>
             </w:r>
             <w:r>
               <w:rPr>
@@ -2208,19 +2287,19 @@
         <w:tblLook w:val="04A0" w:firstRow="1" w:lastRow="0" w:firstColumn="1" w:lastColumn="0" w:noHBand="0" w:noVBand="1"/>
       </w:tblPr>
       <w:tblGrid>
-        <w:gridCol w:w="1938"/>
-        <w:gridCol w:w="283"/>
-        <w:gridCol w:w="281"/>
-        <w:gridCol w:w="1267"/>
-        <w:gridCol w:w="282"/>
-        <w:gridCol w:w="1830"/>
-        <w:gridCol w:w="283"/>
-        <w:gridCol w:w="1549"/>
-        <w:gridCol w:w="316"/>
+        <w:gridCol w:w="1808"/>
+        <w:gridCol w:w="546"/>
+        <w:gridCol w:w="260"/>
+        <w:gridCol w:w="1170"/>
+        <w:gridCol w:w="519"/>
+        <w:gridCol w:w="1703"/>
+        <w:gridCol w:w="430"/>
+        <w:gridCol w:w="1445"/>
+        <w:gridCol w:w="270"/>
         <w:gridCol w:w="443"/>
-        <w:gridCol w:w="416"/>
+        <w:gridCol w:w="387"/>
         <w:gridCol w:w="576"/>
-        <w:gridCol w:w="850"/>
+        <w:gridCol w:w="757"/>
       </w:tblGrid>
       <w:tr>
         <w:trPr>
@@ -2302,6 +2381,15 @@
                 <w:lang w:val="es-CO"/>
               </w:rPr>
             </w:pPr>
+            <w:r>
+              <w:rPr>
+                <w:rFonts w:ascii="Arial" w:hAnsi="Arial" w:cs="Arial"/>
+                <w:sz w:val="16"/>
+                <w:szCs w:val="20"/>
+                <w:lang w:val="es-CO"/>
+              </w:rPr>
+              <w:t>{CA}</w:t>
+            </w:r>
           </w:p>
         </w:tc>
         <w:tc>
@@ -2346,6 +2434,15 @@
                 <w:lang w:val="es-CO"/>
               </w:rPr>
             </w:pPr>
+            <w:r>
+              <w:rPr>
+                <w:rFonts w:ascii="Arial" w:hAnsi="Arial" w:cs="Arial"/>
+                <w:sz w:val="16"/>
+                <w:szCs w:val="20"/>
+                <w:lang w:val="es-CO"/>
+              </w:rPr>
+              <w:t>{VL}</w:t>
+            </w:r>
           </w:p>
         </w:tc>
         <w:tc>
@@ -2389,6 +2486,33 @@
                 <w:lang w:val="es-CO"/>
               </w:rPr>
             </w:pPr>
+            <w:r>
+              <w:rPr>
+                <w:rFonts w:ascii="Arial" w:hAnsi="Arial" w:cs="Arial"/>
+                <w:sz w:val="16"/>
+                <w:szCs w:val="20"/>
+                <w:lang w:val="es-CO"/>
+              </w:rPr>
+              <w:t>{</w:t>
+            </w:r>
+            <w:r>
+              <w:rPr>
+                <w:rFonts w:ascii="Arial" w:hAnsi="Arial" w:cs="Arial"/>
+                <w:sz w:val="16"/>
+                <w:szCs w:val="20"/>
+                <w:lang w:val="es-CO"/>
+              </w:rPr>
+              <w:t>P</w:t>
+            </w:r>
+            <w:r>
+              <w:rPr>
+                <w:rFonts w:ascii="Arial" w:hAnsi="Arial" w:cs="Arial"/>
+                <w:sz w:val="16"/>
+                <w:szCs w:val="20"/>
+                <w:lang w:val="es-CO"/>
+              </w:rPr>
+              <w:t>}</w:t>
+            </w:r>
           </w:p>
         </w:tc>
         <w:tc>
@@ -2450,6 +2574,15 @@
                 <w:lang w:val="es-CO"/>
               </w:rPr>
             </w:pPr>
+            <w:r>
+              <w:rPr>
+                <w:rFonts w:ascii="Arial" w:hAnsi="Arial" w:cs="Arial"/>
+                <w:sz w:val="16"/>
+                <w:szCs w:val="20"/>
+                <w:lang w:val="es-CO"/>
+              </w:rPr>
+              <w:t>{PA}</w:t>
+            </w:r>
           </w:p>
         </w:tc>
       </w:tr>
@@ -2810,7 +2943,47 @@
                 <w:szCs w:val="18"/>
                 <w:lang w:val="es-CO"/>
               </w:rPr>
-              <w:t>HARRY ALEXANDER VELANDIA BERMUDEZ</w:t>
+              <w:t>{</w:t>
+            </w:r>
+            <w:r>
+              <w:rPr>
+                <w:rFonts w:ascii="Arial" w:hAnsi="Arial" w:cs="Arial"/>
+                <w:b/>
+                <w:sz w:val="18"/>
+                <w:szCs w:val="18"/>
+                <w:lang w:val="es-CO"/>
+              </w:rPr>
+              <w:t>INSTRUCTOR</w:t>
+            </w:r>
+            <w:r>
+              <w:rPr>
+                <w:rFonts w:ascii="Arial" w:hAnsi="Arial" w:cs="Arial"/>
+                <w:b/>
+                <w:sz w:val="18"/>
+                <w:szCs w:val="18"/>
+                <w:lang w:val="es-CO"/>
+              </w:rPr>
+              <w:t xml:space="preserve"> </w:t>
+            </w:r>
+            <w:r>
+              <w:rPr>
+                <w:rFonts w:ascii="Arial" w:hAnsi="Arial" w:cs="Arial"/>
+                <w:b/>
+                <w:sz w:val="18"/>
+                <w:szCs w:val="18"/>
+                <w:lang w:val="es-CO"/>
+              </w:rPr>
+              <w:t>SEGUIMIENTO</w:t>
+            </w:r>
+            <w:r>
+              <w:rPr>
+                <w:rFonts w:ascii="Arial" w:hAnsi="Arial" w:cs="Arial"/>
+                <w:b/>
+                <w:sz w:val="18"/>
+                <w:szCs w:val="18"/>
+                <w:lang w:val="es-CO"/>
+              </w:rPr>
+              <w:t>}</w:t>
             </w:r>
           </w:p>
         </w:tc>
@@ -5149,35 +5322,6 @@
           <w:szCs w:val="20"/>
         </w:rPr>
       </w:pPr>
-      <w:r>
-        <w:rPr>
-          <w:noProof/>
-        </w:rPr>
-        <w:pict w14:anchorId="142F7C6C">
-          <v:shapetype id="_x0000_t75" coordsize="21600,21600" o:spt="75" o:preferrelative="t" path="m@4@5l@4@11@9@11@9@5xe" filled="f" stroked="f">
-            <v:stroke joinstyle="miter"/>
-            <v:formulas>
-              <v:f eqn="if lineDrawn pixelLineWidth 0"/>
-              <v:f eqn="sum @0 1 0"/>
-              <v:f eqn="sum 0 0 @1"/>
-              <v:f eqn="prod @2 1 2"/>
-              <v:f eqn="prod @3 21600 pixelWidth"/>
-              <v:f eqn="prod @3 21600 pixelHeight"/>
-              <v:f eqn="sum @0 0 1"/>
-              <v:f eqn="prod @6 1 2"/>
-              <v:f eqn="prod @7 21600 pixelWidth"/>
-              <v:f eqn="sum @8 21600 0"/>
-              <v:f eqn="prod @7 21600 pixelHeight"/>
-              <v:f eqn="sum @10 21600 0"/>
-            </v:formulas>
-            <v:path o:extrusionok="f" gradientshapeok="t" o:connecttype="rect"/>
-            <o:lock v:ext="edit" aspectratio="t"/>
-          </v:shapetype>
-          <v:shape id="_x0000_s2050" type="#_x0000_t75" style="position:absolute;margin-left:312.05pt;margin-top:8.45pt;width:133.25pt;height:87.6pt;z-index:1">
-            <v:imagedata r:id="rId8" o:title="Firma_2" chromakey="white"/>
-          </v:shape>
-        </w:pict>
-      </w:r>
     </w:p>
     <w:p>
       <w:pPr>
@@ -5231,27 +5375,7 @@
           <w:szCs w:val="20"/>
           <w:lang w:val="es-CO"/>
         </w:rPr>
-        <w:t xml:space="preserve">en la plataforma </w:t>
-      </w:r>
-      <w:proofErr w:type="spellStart"/>
-      <w:r>
-        <w:rPr>
-          <w:rFonts w:ascii="Arial" w:hAnsi="Arial" w:cs="Arial"/>
-          <w:sz w:val="20"/>
-          <w:szCs w:val="20"/>
-          <w:lang w:val="es-CO"/>
-        </w:rPr>
-        <w:t>Senasofiaplus</w:t>
-      </w:r>
-      <w:proofErr w:type="spellEnd"/>
-      <w:r>
-        <w:rPr>
-          <w:rFonts w:ascii="Arial" w:hAnsi="Arial" w:cs="Arial"/>
-          <w:sz w:val="20"/>
-          <w:szCs w:val="20"/>
-          <w:lang w:val="es-CO"/>
-        </w:rPr>
-        <w:t xml:space="preserve">, </w:t>
+        <w:t xml:space="preserve">en la plataforma Senasofiaplus, </w:t>
       </w:r>
       <w:r>
         <w:rPr>
@@ -5420,6 +5544,16 @@
         </w:rPr>
         <w:tab/>
       </w:r>
+    </w:p>
+    <w:p>
+      <w:pPr>
+        <w:rPr>
+          <w:rFonts w:ascii="Arial" w:hAnsi="Arial" w:cs="Arial"/>
+          <w:sz w:val="20"/>
+          <w:szCs w:val="20"/>
+          <w:lang w:val="es-CO"/>
+        </w:rPr>
+      </w:pPr>
       <w:r>
         <w:rPr>
           <w:rFonts w:ascii="Arial" w:hAnsi="Arial" w:cs="Arial"/>
@@ -5428,7 +5562,7 @@
           <w:szCs w:val="20"/>
           <w:lang w:val="es-CO"/>
         </w:rPr>
-        <w:tab/>
+        <w:br w:type="page"/>
       </w:r>
       <w:r>
         <w:rPr>
@@ -5438,10 +5572,418 @@
           <w:szCs w:val="20"/>
           <w:lang w:val="es-CO"/>
         </w:rPr>
-        <w:tab/>
-        <w:t xml:space="preserve">FIRMA DEL </w:t>
+        <w:lastRenderedPageBreak/>
+        <w:t xml:space="preserve">{APRENDIZ}, </w:t>
       </w:r>
       <w:r>
+        <w:rPr>
+          <w:rFonts w:ascii="Arial" w:hAnsi="Arial" w:cs="Arial"/>
+          <w:sz w:val="14"/>
+          <w:szCs w:val="20"/>
+        </w:rPr>
+        <w:t>{TIPO DE DOCUMENTO}</w:t>
+      </w:r>
+      <w:r>
+        <w:rPr>
+          <w:rFonts w:ascii="Arial" w:hAnsi="Arial" w:cs="Arial"/>
+          <w:sz w:val="14"/>
+          <w:szCs w:val="20"/>
+        </w:rPr>
+        <w:t xml:space="preserve">, </w:t>
+      </w:r>
+      <w:r>
+        <w:rPr>
+          <w:rFonts w:ascii="Arial" w:hAnsi="Arial" w:cs="Arial"/>
+          <w:sz w:val="20"/>
+          <w:szCs w:val="20"/>
+          <w:lang w:val="es-CO"/>
+        </w:rPr>
+        <w:t>{NUMERO DE DOCUMENTO}</w:t>
+      </w:r>
+      <w:r>
+        <w:rPr>
+          <w:rFonts w:ascii="Arial" w:hAnsi="Arial" w:cs="Arial"/>
+          <w:sz w:val="20"/>
+          <w:szCs w:val="20"/>
+          <w:lang w:val="es-CO"/>
+        </w:rPr>
+        <w:t xml:space="preserve">, </w:t>
+      </w:r>
+      <w:r>
+        <w:rPr>
+          <w:rFonts w:ascii="Arial" w:hAnsi="Arial" w:cs="Arial"/>
+          <w:sz w:val="20"/>
+          <w:szCs w:val="20"/>
+          <w:lang w:val="es-CO"/>
+        </w:rPr>
+        <w:t>{CELULAR}</w:t>
+      </w:r>
+      <w:r>
+        <w:rPr>
+          <w:rFonts w:ascii="Arial" w:hAnsi="Arial" w:cs="Arial"/>
+          <w:sz w:val="20"/>
+          <w:szCs w:val="20"/>
+          <w:lang w:val="es-CO"/>
+        </w:rPr>
+        <w:t>, {</w:t>
+      </w:r>
+      <w:r>
+        <w:rPr>
+          <w:rFonts w:ascii="Arial" w:hAnsi="Arial" w:cs="Arial"/>
+          <w:sz w:val="20"/>
+          <w:szCs w:val="20"/>
+          <w:lang w:val="es-CO"/>
+        </w:rPr>
+        <w:t>CORREOAPRENDIZ</w:t>
+      </w:r>
+      <w:r>
+        <w:rPr>
+          <w:rFonts w:ascii="Arial" w:hAnsi="Arial" w:cs="Arial"/>
+          <w:sz w:val="20"/>
+          <w:szCs w:val="20"/>
+          <w:lang w:val="es-CO"/>
+        </w:rPr>
+        <w:t>}</w:t>
+      </w:r>
+      <w:r>
+        <w:rPr>
+          <w:rFonts w:ascii="Arial" w:hAnsi="Arial" w:cs="Arial"/>
+          <w:sz w:val="20"/>
+          <w:szCs w:val="20"/>
+          <w:lang w:val="es-CO"/>
+        </w:rPr>
+        <w:t xml:space="preserve">, </w:t>
+      </w:r>
+      <w:r>
+        <w:rPr>
+          <w:rFonts w:ascii="Arial" w:hAnsi="Arial" w:cs="Arial"/>
+          <w:sz w:val="20"/>
+          <w:szCs w:val="20"/>
+          <w:lang w:val="es-CO"/>
+        </w:rPr>
+        <w:t>{PROGRAMA}</w:t>
+      </w:r>
+      <w:r>
+        <w:rPr>
+          <w:rFonts w:ascii="Arial" w:hAnsi="Arial" w:cs="Arial"/>
+          <w:sz w:val="20"/>
+          <w:szCs w:val="20"/>
+          <w:lang w:val="es-CO"/>
+        </w:rPr>
+        <w:t xml:space="preserve">, </w:t>
+      </w:r>
+      <w:r>
+        <w:rPr>
+          <w:rFonts w:ascii="Arial" w:hAnsi="Arial" w:cs="Arial"/>
+          <w:sz w:val="20"/>
+          <w:szCs w:val="20"/>
+          <w:lang w:val="es-CO"/>
+        </w:rPr>
+        <w:t>{FICHA}</w:t>
+      </w:r>
+      <w:r>
+        <w:rPr>
+          <w:rFonts w:ascii="Arial" w:hAnsi="Arial" w:cs="Arial"/>
+          <w:sz w:val="20"/>
+          <w:szCs w:val="20"/>
+          <w:lang w:val="es-CO"/>
+        </w:rPr>
+        <w:t xml:space="preserve">, </w:t>
+      </w:r>
+      <w:r>
+        <w:rPr>
+          <w:rFonts w:ascii="Arial" w:hAnsi="Arial" w:cs="Arial"/>
+          <w:b/>
+          <w:bCs/>
+          <w:sz w:val="20"/>
+          <w:szCs w:val="20"/>
+          <w:lang w:val="es-CO"/>
+        </w:rPr>
+        <w:t>{TECNICO}</w:t>
+      </w:r>
+      <w:r>
+        <w:rPr>
+          <w:rFonts w:ascii="Arial" w:hAnsi="Arial" w:cs="Arial"/>
+          <w:b/>
+          <w:bCs/>
+          <w:sz w:val="20"/>
+          <w:szCs w:val="20"/>
+          <w:lang w:val="es-CO"/>
+        </w:rPr>
+        <w:t xml:space="preserve">, </w:t>
+      </w:r>
+      <w:r>
+        <w:rPr>
+          <w:rFonts w:ascii="Arial" w:hAnsi="Arial" w:cs="Arial"/>
+          <w:b/>
+          <w:bCs/>
+          <w:sz w:val="20"/>
+          <w:szCs w:val="20"/>
+          <w:lang w:val="es-CO"/>
+        </w:rPr>
+        <w:t>{TECNOLOGO}</w:t>
+      </w:r>
+      <w:r>
+        <w:rPr>
+          <w:rFonts w:ascii="Arial" w:hAnsi="Arial" w:cs="Arial"/>
+          <w:b/>
+          <w:bCs/>
+          <w:sz w:val="20"/>
+          <w:szCs w:val="20"/>
+          <w:lang w:val="es-CO"/>
+        </w:rPr>
+        <w:t xml:space="preserve">, </w:t>
+      </w:r>
+      <w:r>
+        <w:rPr>
+          <w:rFonts w:ascii="Arial" w:hAnsi="Arial" w:cs="Arial"/>
+          <w:sz w:val="20"/>
+          <w:szCs w:val="20"/>
+          <w:lang w:val="es-CO"/>
+        </w:rPr>
+        <w:fldChar w:fldCharType="begin"/>
+      </w:r>
+      <w:r>
+        <w:rPr>
+          <w:rFonts w:ascii="Arial" w:hAnsi="Arial" w:cs="Arial"/>
+          <w:sz w:val="20"/>
+          <w:szCs w:val="20"/>
+          <w:lang w:val="es-CO"/>
+        </w:rPr>
+        <w:instrText xml:space="preserve"> MERGEFIELD Fec_Fin </w:instrText>
+      </w:r>
+      <w:r>
+        <w:rPr>
+          <w:rFonts w:ascii="Arial" w:hAnsi="Arial" w:cs="Arial"/>
+          <w:sz w:val="20"/>
+          <w:szCs w:val="20"/>
+          <w:lang w:val="es-CO"/>
+        </w:rPr>
+        <w:fldChar w:fldCharType="separate"/>
+      </w:r>
+      <w:r>
+        <w:rPr>
+          <w:rFonts w:ascii="Arial" w:hAnsi="Arial" w:cs="Arial"/>
+          <w:sz w:val="20"/>
+          <w:szCs w:val="20"/>
+          <w:lang w:val="es-CO"/>
+        </w:rPr>
+        <w:t>{FIN_FICHA (PRODUCTIVA)</w:t>
+      </w:r>
+      <w:r>
+        <w:rPr>
+          <w:rFonts w:ascii="Arial" w:hAnsi="Arial" w:cs="Arial"/>
+          <w:sz w:val="20"/>
+          <w:szCs w:val="20"/>
+          <w:lang w:val="es-CO"/>
+        </w:rPr>
+        <w:t>}</w:t>
+      </w:r>
+      <w:r>
+        <w:rPr>
+          <w:rFonts w:ascii="Arial" w:hAnsi="Arial" w:cs="Arial"/>
+          <w:sz w:val="20"/>
+          <w:szCs w:val="20"/>
+          <w:lang w:val="es-CO"/>
+        </w:rPr>
+        <w:fldChar w:fldCharType="end"/>
+      </w:r>
+      <w:r>
+        <w:rPr>
+          <w:rFonts w:ascii="Arial" w:hAnsi="Arial" w:cs="Arial"/>
+          <w:sz w:val="20"/>
+          <w:szCs w:val="20"/>
+          <w:lang w:val="es-CO"/>
+        </w:rPr>
+        <w:t>, {</w:t>
+      </w:r>
+      <w:r>
+        <w:rPr>
+          <w:rFonts w:ascii="Arial" w:hAnsi="Arial" w:cs="Arial"/>
+          <w:sz w:val="20"/>
+          <w:szCs w:val="20"/>
+          <w:lang w:val="es-CO"/>
+        </w:rPr>
+        <w:t>INICIO_FICHA (LECTIVA)</w:t>
+      </w:r>
+      <w:r>
+        <w:rPr>
+          <w:rFonts w:ascii="Arial" w:hAnsi="Arial" w:cs="Arial"/>
+          <w:sz w:val="20"/>
+          <w:szCs w:val="20"/>
+          <w:lang w:val="es-CO"/>
+        </w:rPr>
+        <w:t xml:space="preserve">}, </w:t>
+      </w:r>
+      <w:r>
+        <w:rPr>
+          <w:rFonts w:ascii="Arial" w:hAnsi="Arial" w:cs="Arial"/>
+          <w:sz w:val="16"/>
+          <w:szCs w:val="20"/>
+          <w:lang w:val="es-CO"/>
+        </w:rPr>
+        <w:t>{CA}</w:t>
+      </w:r>
+      <w:r>
+        <w:rPr>
+          <w:rFonts w:ascii="Arial" w:hAnsi="Arial" w:cs="Arial"/>
+          <w:sz w:val="16"/>
+          <w:szCs w:val="20"/>
+          <w:lang w:val="es-CO"/>
+        </w:rPr>
+        <w:t xml:space="preserve">, </w:t>
+      </w:r>
+      <w:r>
+        <w:rPr>
+          <w:rFonts w:ascii="Arial" w:hAnsi="Arial" w:cs="Arial"/>
+          <w:sz w:val="16"/>
+          <w:szCs w:val="20"/>
+          <w:lang w:val="es-CO"/>
+        </w:rPr>
+        <w:t>{VL}</w:t>
+      </w:r>
+      <w:r>
+        <w:rPr>
+          <w:rFonts w:ascii="Arial" w:hAnsi="Arial" w:cs="Arial"/>
+          <w:sz w:val="16"/>
+          <w:szCs w:val="20"/>
+          <w:lang w:val="es-CO"/>
+        </w:rPr>
+        <w:t xml:space="preserve">, </w:t>
+      </w:r>
+      <w:r>
+        <w:rPr>
+          <w:rFonts w:ascii="Arial" w:hAnsi="Arial" w:cs="Arial"/>
+          <w:sz w:val="16"/>
+          <w:szCs w:val="20"/>
+          <w:lang w:val="es-CO"/>
+        </w:rPr>
+        <w:t>{</w:t>
+      </w:r>
+      <w:r>
+        <w:rPr>
+          <w:rFonts w:ascii="Arial" w:hAnsi="Arial" w:cs="Arial"/>
+          <w:sz w:val="16"/>
+          <w:szCs w:val="20"/>
+          <w:lang w:val="es-CO"/>
+        </w:rPr>
+        <w:t>P</w:t>
+      </w:r>
+      <w:r>
+        <w:rPr>
+          <w:rFonts w:ascii="Arial" w:hAnsi="Arial" w:cs="Arial"/>
+          <w:sz w:val="16"/>
+          <w:szCs w:val="20"/>
+          <w:lang w:val="es-CO"/>
+        </w:rPr>
+        <w:t>}</w:t>
+      </w:r>
+      <w:r>
+        <w:rPr>
+          <w:rFonts w:ascii="Arial" w:hAnsi="Arial" w:cs="Arial"/>
+          <w:sz w:val="16"/>
+          <w:szCs w:val="20"/>
+          <w:lang w:val="es-CO"/>
+        </w:rPr>
+        <w:t xml:space="preserve">, </w:t>
+      </w:r>
+      <w:r>
+        <w:rPr>
+          <w:rFonts w:ascii="Arial" w:hAnsi="Arial" w:cs="Arial"/>
+          <w:sz w:val="16"/>
+          <w:szCs w:val="20"/>
+          <w:lang w:val="es-CO"/>
+        </w:rPr>
+        <w:t>{PA}</w:t>
+      </w:r>
+      <w:r>
+        <w:rPr>
+          <w:rFonts w:ascii="Arial" w:hAnsi="Arial" w:cs="Arial"/>
+          <w:sz w:val="16"/>
+          <w:szCs w:val="20"/>
+          <w:lang w:val="es-CO"/>
+        </w:rPr>
+        <w:t xml:space="preserve">, </w:t>
+      </w:r>
+      <w:r>
+        <w:rPr>
+          <w:rFonts w:ascii="Arial" w:hAnsi="Arial" w:cs="Arial"/>
+          <w:b/>
+          <w:sz w:val="18"/>
+          <w:szCs w:val="18"/>
+          <w:lang w:val="es-CO"/>
+        </w:rPr>
+        <w:t>{</w:t>
+      </w:r>
+      <w:r>
+        <w:rPr>
+          <w:rFonts w:ascii="Arial" w:hAnsi="Arial" w:cs="Arial"/>
+          <w:b/>
+          <w:sz w:val="18"/>
+          <w:szCs w:val="18"/>
+          <w:lang w:val="es-CO"/>
+        </w:rPr>
+        <w:t>INSTRUCTOR_SEGUIMIENTO</w:t>
+      </w:r>
+      <w:r>
+        <w:rPr>
+          <w:rFonts w:ascii="Arial" w:hAnsi="Arial" w:cs="Arial"/>
+          <w:b/>
+          <w:sz w:val="18"/>
+          <w:szCs w:val="18"/>
+          <w:lang w:val="es-CO"/>
+        </w:rPr>
+        <w:t>}</w:t>
+      </w:r>
+      <w:r>
+        <w:rPr>
+          <w:rFonts w:ascii="Arial" w:hAnsi="Arial" w:cs="Arial"/>
+          <w:sz w:val="20"/>
+          <w:szCs w:val="20"/>
+          <w:lang w:val="es-CO"/>
+        </w:rPr>
+        <w:fldChar w:fldCharType="begin"/>
+      </w:r>
+      <w:r>
+        <w:rPr>
+          <w:rFonts w:ascii="Arial" w:hAnsi="Arial" w:cs="Arial"/>
+          <w:sz w:val="20"/>
+          <w:szCs w:val="20"/>
+          <w:lang w:val="es-CO"/>
+        </w:rPr>
+        <w:instrText xml:space="preserve"> MERGEFIELD Documento </w:instrText>
+      </w:r>
+      <w:r>
+        <w:rPr>
+          <w:rFonts w:ascii="Arial" w:hAnsi="Arial" w:cs="Arial"/>
+          <w:sz w:val="20"/>
+          <w:szCs w:val="20"/>
+          <w:lang w:val="es-CO"/>
+        </w:rPr>
+        <w:fldChar w:fldCharType="separate"/>
+      </w:r>
+      <w:r>
+        <w:rPr>
+          <w:rFonts w:ascii="Arial" w:hAnsi="Arial" w:cs="Arial"/>
+          <w:sz w:val="20"/>
+          <w:szCs w:val="20"/>
+          <w:lang w:val="es-CO"/>
+        </w:rPr>
+        <w:fldChar w:fldCharType="end"/>
+      </w:r>
+    </w:p>
+    <w:p>
+      <w:pPr>
+        <w:rPr>
+          <w:rFonts w:ascii="Arial" w:hAnsi="Arial" w:cs="Arial"/>
+          <w:sz w:val="14"/>
+          <w:szCs w:val="20"/>
+          <w:lang w:val="es-CO"/>
+        </w:rPr>
+      </w:pPr>
+    </w:p>
+    <w:p>
+      <w:pPr>
         <w:rPr>
           <w:rFonts w:ascii="Arial" w:hAnsi="Arial" w:cs="Arial"/>
           <w:b/>
@@ -5449,6 +5991,58 @@
           <w:szCs w:val="20"/>
           <w:lang w:val="es-CO"/>
         </w:rPr>
+      </w:pPr>
+    </w:p>
+    <w:p>
+      <w:pPr>
+        <w:rPr>
+          <w:rFonts w:ascii="Arial" w:hAnsi="Arial" w:cs="Arial"/>
+          <w:b/>
+          <w:sz w:val="20"/>
+          <w:szCs w:val="20"/>
+          <w:lang w:val="es-CO"/>
+        </w:rPr>
+      </w:pPr>
+      <w:r>
+        <w:rPr>
+          <w:rFonts w:ascii="Arial" w:hAnsi="Arial" w:cs="Arial"/>
+          <w:b/>
+          <w:sz w:val="20"/>
+          <w:szCs w:val="20"/>
+          <w:lang w:val="es-CO"/>
+        </w:rPr>
+        <w:br w:type="page"/>
+      </w:r>
+      <w:r>
+        <w:rPr>
+          <w:rFonts w:ascii="Arial" w:hAnsi="Arial" w:cs="Arial"/>
+          <w:b/>
+          <w:sz w:val="20"/>
+          <w:szCs w:val="20"/>
+          <w:lang w:val="es-CO"/>
+        </w:rPr>
+        <w:lastRenderedPageBreak/>
+        <w:tab/>
+      </w:r>
+      <w:r>
+        <w:rPr>
+          <w:rFonts w:ascii="Arial" w:hAnsi="Arial" w:cs="Arial"/>
+          <w:b/>
+          <w:sz w:val="20"/>
+          <w:szCs w:val="20"/>
+          <w:lang w:val="es-CO"/>
+        </w:rPr>
+        <w:tab/>
+        <w:t xml:space="preserve">FIRMA DEL </w:t>
+      </w:r>
+      <w:r>
+        <w:rPr>
+          <w:rFonts w:ascii="Arial" w:hAnsi="Arial" w:cs="Arial"/>
+          <w:b/>
+          <w:sz w:val="20"/>
+          <w:szCs w:val="20"/>
+          <w:lang w:val="es-CO"/>
+        </w:rPr>
         <w:t>FUNCIONARIO QUE RECIBE</w:t>
       </w:r>
       <w:r>
@@ -5469,9 +6063,9 @@
       </w:r>
     </w:p>
     <w:sectPr>
-      <w:headerReference w:type="even" r:id="rId9"/>
-      <w:headerReference w:type="default" r:id="rId10"/>
-      <w:headerReference w:type="first" r:id="rId11"/>
+      <w:headerReference w:type="even" r:id="rId8"/>
+      <w:headerReference w:type="default" r:id="rId9"/>
+      <w:headerReference w:type="first" r:id="rId10"/>
       <w:pgSz w:w="12240" w:h="15840" w:code="1"/>
       <w:pgMar w:top="1021" w:right="760" w:bottom="510" w:left="1418" w:header="567" w:footer="567" w:gutter="0"/>
       <w:cols w:space="708"/>
@@ -6858,6 +7452,7 @@
   <w:style w:type="character" w:default="1" w:styleId="Fuentedeprrafopredeter">
     <w:name w:val="Default Paragraph Font"/>
     <w:uiPriority w:val="1"/>
+    <w:semiHidden/>
     <w:unhideWhenUsed/>
   </w:style>
   <w:style w:type="table" w:default="1" w:styleId="Tablanormal">

</xml_diff>